<commit_message>
se agrego el tamaño del disco rigido como requeremiento de hardware.
</commit_message>
<xml_diff>
--- a/documents/SIGP_EspecificaciónDeArquitectura.docx
+++ b/documents/SIGP_EspecificaciónDeArquitectura.docx
@@ -22,7 +22,7 @@
             <w:rPr>
               <w:noProof/>
               <w:color w:val="auto"/>
-              <w:lang w:eastAsia="es-AR"/>
+              <w:lang w:val="en-US"/>
             </w:rPr>
             <mc:AlternateContent>
               <mc:Choice Requires="wps">
@@ -88,6 +88,7 @@
                                   <w:dataBinding w:prefixMappings="xmlns:ns0='http://schemas.microsoft.com/office/2006/coverPageProps' " w:xpath="/ns0:CoverPageProperties[1]/ns0:Abstract[1]" w:storeItemID="{55AF091B-3C7A-41E3-B477-F2FDAA23CFDA}"/>
                                   <w:text/>
                                 </w:sdtPr>
+                                <w:sdtEndPr/>
                                 <w:sdtContent>
                                   <w:p>
                                     <w:pPr>
@@ -185,7 +186,7 @@
           <w:r>
             <w:rPr>
               <w:noProof/>
-              <w:lang w:eastAsia="es-AR"/>
+              <w:lang w:val="en-US"/>
             </w:rPr>
             <mc:AlternateContent>
               <mc:Choice Requires="wps">
@@ -348,7 +349,7 @@
           <w:r>
             <w:rPr>
               <w:noProof/>
-              <w:lang w:eastAsia="es-AR"/>
+              <w:lang w:val="en-US"/>
             </w:rPr>
             <w:drawing>
               <wp:inline distT="0" distB="0" distL="0" distR="0" wp14:anchorId="0DE0F9B9" wp14:editId="0AD8E13D">
@@ -406,7 +407,7 @@
             <w:rPr>
               <w:noProof/>
               <w:color w:val="auto"/>
-              <w:lang w:eastAsia="es-AR"/>
+              <w:lang w:val="en-US"/>
             </w:rPr>
             <w:drawing>
               <wp:anchor distT="0" distB="0" distL="114300" distR="114300" simplePos="0" relativeHeight="251666432" behindDoc="0" locked="0" layoutInCell="1" allowOverlap="1" wp14:anchorId="5DCDCD13" wp14:editId="3B413B67">
@@ -473,7 +474,7 @@
           <w:r>
             <w:rPr>
               <w:noProof/>
-              <w:lang w:eastAsia="es-AR"/>
+              <w:lang w:val="en-US"/>
             </w:rPr>
             <w:drawing>
               <wp:anchor distT="0" distB="0" distL="114300" distR="114300" simplePos="0" relativeHeight="251717632" behindDoc="0" locked="0" layoutInCell="1" allowOverlap="1" wp14:anchorId="0F8700B1" wp14:editId="49324AEF">
@@ -544,7 +545,7 @@
         <w:rPr>
           <w:noProof/>
           <w:color w:val="auto"/>
-          <w:lang w:eastAsia="es-AR"/>
+          <w:lang w:val="en-US"/>
         </w:rPr>
         <w:drawing>
           <wp:anchor distT="0" distB="0" distL="114300" distR="114300" simplePos="0" relativeHeight="251671552" behindDoc="0" locked="0" layoutInCell="1" allowOverlap="1" wp14:anchorId="3957BB98" wp14:editId="75C48B1C">
@@ -607,7 +608,7 @@
         <w:rPr>
           <w:noProof/>
           <w:color w:val="auto"/>
-          <w:lang w:eastAsia="es-AR"/>
+          <w:lang w:val="en-US"/>
         </w:rPr>
         <w:drawing>
           <wp:anchor distT="0" distB="0" distL="114300" distR="114300" simplePos="0" relativeHeight="251670528" behindDoc="0" locked="0" layoutInCell="1" allowOverlap="1" wp14:anchorId="1019A9A9" wp14:editId="438E6EDE">
@@ -663,7 +664,7 @@
         <w:rPr>
           <w:noProof/>
           <w:color w:val="auto"/>
-          <w:lang w:eastAsia="es-AR"/>
+          <w:lang w:val="en-US"/>
         </w:rPr>
         <w:drawing>
           <wp:anchor distT="0" distB="0" distL="114300" distR="114300" simplePos="0" relativeHeight="251669504" behindDoc="0" locked="0" layoutInCell="1" allowOverlap="1" wp14:anchorId="4A401683" wp14:editId="17AC6D98">
@@ -726,7 +727,7 @@
         <w:rPr>
           <w:noProof/>
           <w:color w:val="auto"/>
-          <w:lang w:eastAsia="es-AR"/>
+          <w:lang w:val="en-US"/>
         </w:rPr>
         <w:drawing>
           <wp:anchor distT="0" distB="0" distL="114300" distR="114300" simplePos="0" relativeHeight="251668480" behindDoc="0" locked="0" layoutInCell="1" allowOverlap="1" wp14:anchorId="4CF51711" wp14:editId="7182BF83">
@@ -789,7 +790,7 @@
         <w:rPr>
           <w:noProof/>
           <w:color w:val="auto"/>
-          <w:lang w:eastAsia="es-AR"/>
+          <w:lang w:val="en-US"/>
         </w:rPr>
         <w:drawing>
           <wp:anchor distT="0" distB="0" distL="114300" distR="114300" simplePos="0" relativeHeight="251667456" behindDoc="0" locked="0" layoutInCell="1" allowOverlap="1" wp14:anchorId="3FFA0AB6" wp14:editId="7679C759">
@@ -1679,31 +1680,29 @@
       <w:r>
         <w:br w:type="page"/>
       </w:r>
-      <w:bookmarkStart w:id="0" w:name="_GoBack"/>
+    </w:p>
+    <w:p>
+      <w:pPr>
+        <w:pStyle w:val="Heading1"/>
+      </w:pPr>
+      <w:bookmarkStart w:id="0" w:name="_Toc458525468"/>
+      <w:bookmarkStart w:id="1" w:name="_Toc356403555"/>
+      <w:r>
+        <w:lastRenderedPageBreak/>
+        <w:t>Introducción</w:t>
+      </w:r>
       <w:bookmarkEnd w:id="0"/>
     </w:p>
     <w:p>
       <w:pPr>
-        <w:pStyle w:val="Heading1"/>
-      </w:pPr>
-      <w:bookmarkStart w:id="1" w:name="_Toc356403555"/>
-      <w:bookmarkStart w:id="2" w:name="_Toc458525468"/>
-      <w:r>
-        <w:lastRenderedPageBreak/>
-        <w:t>Introducción</w:t>
+        <w:pStyle w:val="Heading2"/>
+      </w:pPr>
+      <w:bookmarkStart w:id="2" w:name="_Toc458525469"/>
+      <w:bookmarkEnd w:id="1"/>
+      <w:r>
+        <w:t>Propósito</w:t>
       </w:r>
       <w:bookmarkEnd w:id="2"/>
-    </w:p>
-    <w:p>
-      <w:pPr>
-        <w:pStyle w:val="Heading2"/>
-      </w:pPr>
-      <w:bookmarkStart w:id="3" w:name="_Toc458525469"/>
-      <w:bookmarkEnd w:id="1"/>
-      <w:r>
-        <w:t>Propósito</w:t>
-      </w:r>
-      <w:bookmarkEnd w:id="3"/>
     </w:p>
     <w:p>
       <w:r>
@@ -1828,11 +1827,11 @@
       <w:pPr>
         <w:pStyle w:val="Heading2"/>
       </w:pPr>
-      <w:bookmarkStart w:id="4" w:name="_Toc458525470"/>
+      <w:bookmarkStart w:id="3" w:name="_Toc458525470"/>
       <w:r>
         <w:t>Definición de términos y abreviaturas</w:t>
       </w:r>
-      <w:bookmarkEnd w:id="4"/>
+      <w:bookmarkEnd w:id="3"/>
     </w:p>
     <w:p>
       <w:r>
@@ -1947,11 +1946,11 @@
       <w:pPr>
         <w:pStyle w:val="Heading2"/>
       </w:pPr>
-      <w:bookmarkStart w:id="5" w:name="_Toc458525471"/>
+      <w:bookmarkStart w:id="4" w:name="_Toc458525471"/>
       <w:r>
         <w:t>Referencias</w:t>
       </w:r>
-      <w:bookmarkEnd w:id="5"/>
+      <w:bookmarkEnd w:id="4"/>
     </w:p>
     <w:tbl>
       <w:tblPr>
@@ -2061,71 +2060,71 @@
       <w:pPr>
         <w:pStyle w:val="Heading1"/>
       </w:pPr>
-      <w:bookmarkStart w:id="6" w:name="_Toc458525472"/>
+      <w:bookmarkStart w:id="5" w:name="_Toc458525472"/>
       <w:r>
         <w:lastRenderedPageBreak/>
         <w:t>Organización de alto nivel</w:t>
+      </w:r>
+      <w:bookmarkEnd w:id="5"/>
+    </w:p>
+    <w:p>
+      <w:r>
+        <w:t>A alt</w:t>
+      </w:r>
+      <w:r>
+        <w:t xml:space="preserve">o nivel, la plataforma de </w:t>
+      </w:r>
+      <w:r>
+        <w:t>Proyectos</w:t>
+      </w:r>
+      <w:r>
+        <w:t xml:space="preserve"> está formada por </w:t>
+      </w:r>
+      <w:r>
+        <w:t>tres</w:t>
+      </w:r>
+      <w:r>
+        <w:t xml:space="preserve"> aplicaciones bien definidas: un frontend y un</w:t>
+      </w:r>
+      <w:r>
+        <w:t>a capa de data services, y un</w:t>
+      </w:r>
+      <w:r>
+        <w:t xml:space="preserve"> backend.</w:t>
+      </w:r>
+    </w:p>
+    <w:p>
+      <w:r>
+        <w:t xml:space="preserve">A lo largo de esta sección se irán detallando cada </w:t>
+      </w:r>
+      <w:r>
+        <w:t xml:space="preserve">una </w:t>
+      </w:r>
+      <w:r>
+        <w:t>de ellas desde lo más general a lo más específico</w:t>
+      </w:r>
+      <w:r>
+        <w:t>,</w:t>
+      </w:r>
+      <w:r>
+        <w:t xml:space="preserve"> con el objetivo de poder entender todas las decisiones de diseño tomadas.</w:t>
+      </w:r>
+    </w:p>
+    <w:p>
+      <w:pPr>
+        <w:pStyle w:val="Heading2"/>
+      </w:pPr>
+      <w:bookmarkStart w:id="6" w:name="_Toc458525473"/>
+      <w:r>
+        <w:t>Vista lógica</w:t>
       </w:r>
       <w:bookmarkEnd w:id="6"/>
     </w:p>
     <w:p>
       <w:r>
-        <w:t>A alt</w:t>
-      </w:r>
-      <w:r>
-        <w:t xml:space="preserve">o nivel, la plataforma de </w:t>
-      </w:r>
-      <w:r>
-        <w:t>Proyectos</w:t>
-      </w:r>
-      <w:r>
-        <w:t xml:space="preserve"> está formada por </w:t>
-      </w:r>
-      <w:r>
-        <w:t>tres</w:t>
-      </w:r>
-      <w:r>
-        <w:t xml:space="preserve"> aplicaciones bien definidas: un frontend y un</w:t>
-      </w:r>
-      <w:r>
-        <w:t>a capa de data services, y un</w:t>
-      </w:r>
-      <w:r>
-        <w:t xml:space="preserve"> backend.</w:t>
-      </w:r>
-    </w:p>
-    <w:p>
-      <w:r>
-        <w:t xml:space="preserve">A lo largo de esta sección se irán detallando cada </w:t>
-      </w:r>
-      <w:r>
-        <w:t xml:space="preserve">una </w:t>
-      </w:r>
-      <w:r>
-        <w:t>de ellas desde lo más general a lo más específico</w:t>
-      </w:r>
-      <w:r>
-        <w:t>,</w:t>
-      </w:r>
-      <w:r>
-        <w:t xml:space="preserve"> con el objetivo de poder entender todas las decisiones de diseño tomadas.</w:t>
-      </w:r>
-    </w:p>
-    <w:p>
-      <w:pPr>
-        <w:pStyle w:val="Heading2"/>
-      </w:pPr>
-      <w:bookmarkStart w:id="7" w:name="_Toc458525473"/>
-      <w:r>
-        <w:t>Vista lógica</w:t>
-      </w:r>
-      <w:bookmarkEnd w:id="7"/>
-    </w:p>
-    <w:p>
-      <w:r>
         <w:rPr>
           <w:noProof/>
-          <w:lang w:eastAsia="es-AR"/>
+          <w:lang w:val="en-US"/>
         </w:rPr>
         <w:drawing>
           <wp:inline distT="0" distB="0" distL="0" distR="0">
@@ -2338,7 +2337,7 @@
         <w:rPr>
           <w:b/>
           <w:noProof/>
-          <w:lang w:eastAsia="es-AR"/>
+          <w:lang w:val="en-US"/>
         </w:rPr>
         <w:drawing>
           <wp:anchor distT="0" distB="0" distL="114300" distR="114300" simplePos="0" relativeHeight="251685888" behindDoc="0" locked="0" layoutInCell="1" allowOverlap="1" wp14:anchorId="2033DF66" wp14:editId="010E089A">
@@ -2453,6 +2452,7 @@
           <w:noProof/>
           <w:color w:val="363636" w:themeColor="background2" w:themeShade="40"/>
           <w:sz w:val="20"/>
+          <w:lang w:val="en-US" w:eastAsia="en-US"/>
         </w:rPr>
         <w:drawing>
           <wp:anchor distT="0" distB="0" distL="114300" distR="114300" simplePos="0" relativeHeight="251696128" behindDoc="0" locked="0" layoutInCell="1" allowOverlap="1" wp14:anchorId="1B3A8DE0" wp14:editId="30617C0E">
@@ -2585,6 +2585,7 @@
           <w:noProof/>
           <w:color w:val="363636" w:themeColor="background2" w:themeShade="40"/>
           <w:sz w:val="20"/>
+          <w:lang w:val="en-US" w:eastAsia="en-US"/>
         </w:rPr>
         <w:drawing>
           <wp:anchor distT="0" distB="0" distL="114300" distR="114300" simplePos="0" relativeHeight="251703296" behindDoc="0" locked="0" layoutInCell="1" allowOverlap="1" wp14:anchorId="4C2D28E6" wp14:editId="7B86EB13">
@@ -2716,7 +2717,7 @@
       <w:r>
         <w:rPr>
           <w:noProof/>
-          <w:lang w:eastAsia="es-AR"/>
+          <w:lang w:val="en-US"/>
         </w:rPr>
         <w:drawing>
           <wp:anchor distT="0" distB="0" distL="114300" distR="114300" simplePos="0" relativeHeight="251693056" behindDoc="0" locked="0" layoutInCell="1" allowOverlap="1" wp14:anchorId="49737B2B" wp14:editId="6E48F789">
@@ -2841,6 +2842,7 @@
       <w:r>
         <w:rPr>
           <w:noProof/>
+          <w:lang w:val="en-US" w:eastAsia="en-US"/>
         </w:rPr>
         <w:drawing>
           <wp:anchor distT="0" distB="0" distL="114300" distR="114300" simplePos="0" relativeHeight="251698176" behindDoc="0" locked="0" layoutInCell="1" allowOverlap="1" wp14:anchorId="5078688B" wp14:editId="364F6F4B">
@@ -2990,6 +2992,7 @@
           <w:noProof/>
           <w:color w:val="363636" w:themeColor="background2" w:themeShade="40"/>
           <w:sz w:val="20"/>
+          <w:lang w:val="en-US" w:eastAsia="en-US"/>
         </w:rPr>
         <w:drawing>
           <wp:anchor distT="0" distB="0" distL="114300" distR="114300" simplePos="0" relativeHeight="251695104" behindDoc="0" locked="0" layoutInCell="1" allowOverlap="1" wp14:anchorId="5EAEDFE2" wp14:editId="75CFD8FC">
@@ -3136,6 +3139,7 @@
       <w:r>
         <w:rPr>
           <w:noProof/>
+          <w:lang w:val="en-US" w:eastAsia="en-US"/>
         </w:rPr>
         <w:drawing>
           <wp:anchor distT="0" distB="0" distL="114300" distR="114300" simplePos="0" relativeHeight="251700224" behindDoc="0" locked="0" layoutInCell="1" allowOverlap="1" wp14:anchorId="698C3C3A" wp14:editId="43EF7482">
@@ -3269,7 +3273,7 @@
         <w:rPr>
           <w:b/>
           <w:noProof/>
-          <w:lang w:eastAsia="es-AR"/>
+          <w:lang w:val="en-US"/>
         </w:rPr>
         <w:drawing>
           <wp:anchor distT="0" distB="0" distL="114300" distR="114300" simplePos="0" relativeHeight="251701248" behindDoc="0" locked="0" layoutInCell="1" allowOverlap="1" wp14:anchorId="65EF3C14" wp14:editId="25E0BE6F">
@@ -3813,7 +3817,7 @@
       <w:r>
         <w:rPr>
           <w:noProof/>
-          <w:lang w:eastAsia="es-AR"/>
+          <w:lang w:val="en-US"/>
         </w:rPr>
         <w:drawing>
           <wp:anchor distT="0" distB="0" distL="114300" distR="114300" simplePos="0" relativeHeight="251706368" behindDoc="0" locked="0" layoutInCell="1" allowOverlap="1" wp14:anchorId="1FA6A955" wp14:editId="57BAE1A4">
@@ -3923,6 +3927,7 @@
           <w:noProof/>
           <w:color w:val="363636" w:themeColor="background2" w:themeShade="40"/>
           <w:sz w:val="20"/>
+          <w:lang w:val="en-US" w:eastAsia="en-US"/>
         </w:rPr>
         <w:drawing>
           <wp:anchor distT="0" distB="0" distL="114300" distR="114300" simplePos="0" relativeHeight="251708416" behindDoc="0" locked="0" layoutInCell="1" allowOverlap="1" wp14:anchorId="1AF37330" wp14:editId="0896A88C">
@@ -4000,6 +4005,7 @@
       <w:r>
         <w:rPr>
           <w:noProof/>
+          <w:lang w:val="en-US" w:eastAsia="en-US"/>
         </w:rPr>
         <w:drawing>
           <wp:anchor distT="0" distB="0" distL="114300" distR="114300" simplePos="0" relativeHeight="251714560" behindDoc="0" locked="0" layoutInCell="1" allowOverlap="1" wp14:anchorId="4CE14E0C" wp14:editId="7A7BF321">
@@ -4256,7 +4262,7 @@
       <w:r>
         <w:rPr>
           <w:noProof/>
-          <w:lang w:eastAsia="es-AR"/>
+          <w:lang w:val="en-US"/>
         </w:rPr>
         <w:drawing>
           <wp:anchor distT="0" distB="0" distL="114300" distR="114300" simplePos="0" relativeHeight="251710464" behindDoc="0" locked="0" layoutInCell="1" allowOverlap="1" wp14:anchorId="1CA86BA0" wp14:editId="04358DF4">
@@ -4379,6 +4385,7 @@
       <w:r>
         <w:rPr>
           <w:noProof/>
+          <w:lang w:val="en-US" w:eastAsia="en-US"/>
         </w:rPr>
         <w:drawing>
           <wp:anchor distT="0" distB="0" distL="114300" distR="114300" simplePos="0" relativeHeight="251713536" behindDoc="0" locked="0" layoutInCell="1" allowOverlap="1" wp14:anchorId="2B26B8E7" wp14:editId="07903084">
@@ -4456,6 +4463,7 @@
           <w:noProof/>
           <w:color w:val="363636" w:themeColor="background2" w:themeShade="40"/>
           <w:sz w:val="20"/>
+          <w:lang w:val="en-US" w:eastAsia="en-US"/>
         </w:rPr>
         <w:drawing>
           <wp:anchor distT="0" distB="0" distL="114300" distR="114300" simplePos="0" relativeHeight="251711488" behindDoc="0" locked="0" layoutInCell="1" allowOverlap="1" wp14:anchorId="2B3A7ED8" wp14:editId="7E21008D">
@@ -4616,7 +4624,7 @@
       <w:r>
         <w:rPr>
           <w:noProof/>
-          <w:lang w:eastAsia="es-AR"/>
+          <w:lang w:val="en-US"/>
         </w:rPr>
         <w:drawing>
           <wp:anchor distT="0" distB="0" distL="114300" distR="114300" simplePos="0" relativeHeight="251716608" behindDoc="0" locked="0" layoutInCell="1" allowOverlap="1" wp14:anchorId="5CFD94C2" wp14:editId="0740CAFE">
@@ -4678,7 +4686,7 @@
       <w:r>
         <w:rPr>
           <w:noProof/>
-          <w:lang w:eastAsia="es-AR"/>
+          <w:lang w:val="en-US"/>
         </w:rPr>
         <w:drawing>
           <wp:inline distT="0" distB="0" distL="0" distR="0" wp14:anchorId="16A432E5" wp14:editId="34413B55">
@@ -4760,14 +4768,21 @@
       <w:pPr>
         <w:pStyle w:val="Heading2"/>
       </w:pPr>
-      <w:bookmarkStart w:id="8" w:name="_Toc458525474"/>
+      <w:bookmarkStart w:id="7" w:name="_Toc458525474"/>
       <w:r>
         <w:t>Vista física</w:t>
       </w:r>
-      <w:bookmarkEnd w:id="8"/>
+      <w:bookmarkEnd w:id="7"/>
     </w:p>
     <w:p/>
-    <w:p/>
+    <w:p>
+      <w:pPr>
+        <w:pStyle w:val="Heading3"/>
+      </w:pPr>
+      <w:r>
+        <w:t>Software</w:t>
+      </w:r>
+    </w:p>
     <w:p>
       <w:r>
         <w:t xml:space="preserve">Para el </w:t>
@@ -4891,7 +4906,6 @@
     <w:p/>
     <w:p>
       <w:r>
-        <w:lastRenderedPageBreak/>
         <w:t xml:space="preserve">Finalmente, en la siguiente tabla se especifican el software que debe disponer </w:t>
       </w:r>
       <w:r>
@@ -5044,19 +5058,54 @@
       </w:tr>
     </w:tbl>
     <w:p/>
-    <w:p/>
     <w:p>
       <w:pPr>
-        <w:spacing w:line="360" w:lineRule="auto"/>
-        <w:jc w:val="left"/>
-        <w:textboxTightWrap w:val="none"/>
-      </w:pPr>
-      <w:r>
-        <w:br w:type="page"/>
+        <w:pStyle w:val="Heading3"/>
+      </w:pPr>
+      <w:r>
+        <w:t>Hardware</w:t>
       </w:r>
     </w:p>
     <w:p/>
     <w:p>
+      <w:r>
+        <w:t xml:space="preserve">Como requerimiento necesitaremos que el servidor disponga </w:t>
+      </w:r>
+      <w:r>
+        <w:t>con 100</w:t>
+      </w:r>
+      <w:r>
+        <w:t xml:space="preserve">GB al inicio. Luego </w:t>
+      </w:r>
+      <w:r>
+        <w:t xml:space="preserve">el almacenamiento </w:t>
+      </w:r>
+      <w:r>
+        <w:t xml:space="preserve"> ir</w:t>
+      </w:r>
+      <w:r>
+        <w:t>a</w:t>
+      </w:r>
+      <w:r>
+        <w:t xml:space="preserve"> </w:t>
+      </w:r>
+      <w:r>
+        <w:t xml:space="preserve">creciendo por lo que se necesitara que se agreguen </w:t>
+      </w:r>
+      <w:r>
+        <w:t>20</w:t>
+      </w:r>
+      <w:r>
+        <w:t xml:space="preserve"> GB por año.</w:t>
+      </w:r>
+      <w:r>
+        <w:t xml:space="preserve"> También necesitaremos que esto sea monitorizado en caso de que crezca más rápido de lo planificado.</w:t>
+      </w:r>
+      <w:bookmarkStart w:id="8" w:name="_GoBack"/>
+      <w:bookmarkEnd w:id="8"/>
+    </w:p>
+    <w:p/>
+    <w:p>
       <w:pPr>
         <w:rPr>
           <w:lang w:val="en-US"/>
@@ -5065,8 +5114,9 @@
       <w:r>
         <w:rPr>
           <w:noProof/>
-          <w:lang w:eastAsia="es-AR"/>
-        </w:rPr>
+          <w:lang w:val="en-US"/>
+        </w:rPr>
+        <w:lastRenderedPageBreak/>
         <w:drawing>
           <wp:inline distT="0" distB="0" distL="0" distR="0" wp14:anchorId="799E986C" wp14:editId="544A5AFF">
             <wp:extent cx="6053260" cy="6153150"/>
@@ -5170,7 +5220,7 @@
     <w:r>
       <w:rPr>
         <w:noProof/>
-        <w:lang w:eastAsia="es-AR"/>
+        <w:lang w:val="en-US"/>
       </w:rPr>
       <mc:AlternateContent>
         <mc:Choice Requires="wps">
@@ -5277,7 +5327,7 @@
                               <w:color w:val="A6A6A6" w:themeColor="background1" w:themeShade="A6"/>
                               <w:sz w:val="16"/>
                             </w:rPr>
-                            <w:t>2</w:t>
+                            <w:t>10</w:t>
                           </w:r>
                           <w:r>
                             <w:rPr>
@@ -5361,7 +5411,7 @@
                         <w:color w:val="A6A6A6" w:themeColor="background1" w:themeShade="A6"/>
                         <w:sz w:val="16"/>
                       </w:rPr>
-                      <w:t>2</w:t>
+                      <w:t>10</w:t>
                     </w:r>
                     <w:r>
                       <w:rPr>
@@ -5453,7 +5503,7 @@
     <w:r>
       <w:rPr>
         <w:noProof/>
-        <w:lang w:eastAsia="es-AR"/>
+        <w:lang w:val="en-US"/>
       </w:rPr>
       <mc:AlternateContent>
         <mc:Choice Requires="wps">
@@ -5555,7 +5605,7 @@
         <v:path o:extrusionok="f" gradientshapeok="t" o:connecttype="rect"/>
         <o:lock v:ext="edit" aspectratio="t"/>
       </v:shapetype>
-      <v:shape id="_x0000_i1040" type="#_x0000_t75" style="width:22.5pt;height:33.75pt" o:bullet="t">
+      <v:shape id="_x0000_i1038" type="#_x0000_t75" style="width:22.45pt;height:33.65pt" o:bullet="t">
         <v:imagedata r:id="rId1" o:title="arrow"/>
       </v:shape>
     </w:pict>
@@ -8789,6 +8839,7 @@
   <w:style w:type="character" w:default="1" w:styleId="DefaultParagraphFont">
     <w:name w:val="Default Paragraph Font"/>
     <w:uiPriority w:val="1"/>
+    <w:semiHidden/>
     <w:unhideWhenUsed/>
   </w:style>
   <w:style w:type="table" w:default="1" w:styleId="TableNormal">
@@ -13632,30 +13683,6 @@
 </file>
 
 <file path=customXml/item3.xml><?xml version="1.0" encoding="utf-8"?>
-<p:properties xmlns:p="http://schemas.microsoft.com/office/2006/metadata/properties" xmlns:xsi="http://www.w3.org/2001/XMLSchema-instance" xmlns:pc="http://schemas.microsoft.com/office/infopath/2007/PartnerControls">
-  <documentManagement>
-    <Proceso xmlns="62bbdaa2-19ae-433d-a858-463901c547e1">Diseño</Proceso>
-    <Metodolog_x00ed_a xmlns="62bbdaa2-19ae-433d-a858-463901c547e1">Todas</Metodolog_x00ed_a>
-    <Tipo xmlns="62bbdaa2-19ae-433d-a858-463901c547e1">Template</Tipo>
-    <_dlc_DocId xmlns="9573f9ee-6c54-4cfa-8292-0f80bfff8516">MKKCDWUV574T-9-35</_dlc_DocId>
-    <_dlc_DocIdUrl xmlns="9573f9ee-6c54-4cfa-8292-0f80bfff8516">
-      <Url>http://hxsharepoint:88/_layouts/15/DocIdRedir.aspx?ID=MKKCDWUV574T-9-35</Url>
-      <Description>MKKCDWUV574T-9-35</Description>
-    </_dlc_DocIdUrl>
-  </documentManagement>
-</p:properties>
-</file>
-
-<file path=customXml/item4.xml><?xml version="1.0" encoding="utf-8"?>
-<?mso-contentType ?>
-<FormTemplates xmlns="http://schemas.microsoft.com/sharepoint/v3/contenttype/forms">
-  <Display>DocumentLibraryForm</Display>
-  <Edit>DocumentLibraryForm</Edit>
-  <New>DocumentLibraryForm</New>
-</FormTemplates>
-</file>
-
-<file path=customXml/item5.xml><?xml version="1.0" encoding="utf-8"?>
 <ct:contentTypeSchema xmlns:ct="http://schemas.microsoft.com/office/2006/metadata/contentType" xmlns:ma="http://schemas.microsoft.com/office/2006/metadata/properties/metaAttributes" ct:_="" ma:_="" ma:contentTypeName="Document" ma:contentTypeID="0x0101002F2CC3BFFC3C9B419F754D985B656553" ma:contentTypeVersion="3" ma:contentTypeDescription="Create a new document." ma:contentTypeScope="" ma:versionID="785fb2360cc135916bf911c501f85dbd">
   <xsd:schema xmlns:xsd="http://www.w3.org/2001/XMLSchema" xmlns:xs="http://www.w3.org/2001/XMLSchema" xmlns:p="http://schemas.microsoft.com/office/2006/metadata/properties" xmlns:ns2="62bbdaa2-19ae-433d-a858-463901c547e1" xmlns:ns3="9573f9ee-6c54-4cfa-8292-0f80bfff8516" targetNamespace="http://schemas.microsoft.com/office/2006/metadata/properties" ma:root="true" ma:fieldsID="97c9b9685fd468fac037c58339656ddf" ns2:_="" ns3:_="">
     <xsd:import namespace="62bbdaa2-19ae-433d-a858-463901c547e1"/>
@@ -13861,6 +13888,30 @@
 </ct:contentTypeSchema>
 </file>
 
+<file path=customXml/item4.xml><?xml version="1.0" encoding="utf-8"?>
+<?mso-contentType ?>
+<FormTemplates xmlns="http://schemas.microsoft.com/sharepoint/v3/contenttype/forms">
+  <Display>DocumentLibraryForm</Display>
+  <Edit>DocumentLibraryForm</Edit>
+  <New>DocumentLibraryForm</New>
+</FormTemplates>
+</file>
+
+<file path=customXml/item5.xml><?xml version="1.0" encoding="utf-8"?>
+<p:properties xmlns:p="http://schemas.microsoft.com/office/2006/metadata/properties" xmlns:xsi="http://www.w3.org/2001/XMLSchema-instance" xmlns:pc="http://schemas.microsoft.com/office/infopath/2007/PartnerControls">
+  <documentManagement>
+    <Proceso xmlns="62bbdaa2-19ae-433d-a858-463901c547e1">Diseño</Proceso>
+    <Metodolog_x00ed_a xmlns="62bbdaa2-19ae-433d-a858-463901c547e1">Todas</Metodolog_x00ed_a>
+    <Tipo xmlns="62bbdaa2-19ae-433d-a858-463901c547e1">Template</Tipo>
+    <_dlc_DocId xmlns="9573f9ee-6c54-4cfa-8292-0f80bfff8516">MKKCDWUV574T-9-35</_dlc_DocId>
+    <_dlc_DocIdUrl xmlns="9573f9ee-6c54-4cfa-8292-0f80bfff8516">
+      <Url>http://hxsharepoint:88/_layouts/15/DocIdRedir.aspx?ID=MKKCDWUV574T-9-35</Url>
+      <Description>MKKCDWUV574T-9-35</Description>
+    </_dlc_DocIdUrl>
+  </documentManagement>
+</p:properties>
+</file>
+
 <file path=customXml/item6.xml><?xml version="1.0" encoding="utf-8"?>
 <b:Sources xmlns:b="http://schemas.openxmlformats.org/officeDocument/2006/bibliography" xmlns="http://schemas.openxmlformats.org/officeDocument/2006/bibliography" SelectedStyle="\APASixthEditionOfficeOnline.xsl" StyleName="APA" Version="6"/>
 </file>
@@ -13882,25 +13933,6 @@
 </file>
 
 <file path=customXml/itemProps3.xml><?xml version="1.0" encoding="utf-8"?>
-<ds:datastoreItem xmlns:ds="http://schemas.openxmlformats.org/officeDocument/2006/customXml" ds:itemID="{2DCE2AD6-B2F9-48E1-94ED-F2E2071C9824}">
-  <ds:schemaRefs>
-    <ds:schemaRef ds:uri="http://schemas.microsoft.com/office/2006/metadata/properties"/>
-    <ds:schemaRef ds:uri="http://schemas.microsoft.com/office/infopath/2007/PartnerControls"/>
-    <ds:schemaRef ds:uri="62bbdaa2-19ae-433d-a858-463901c547e1"/>
-    <ds:schemaRef ds:uri="9573f9ee-6c54-4cfa-8292-0f80bfff8516"/>
-  </ds:schemaRefs>
-</ds:datastoreItem>
-</file>
-
-<file path=customXml/itemProps4.xml><?xml version="1.0" encoding="utf-8"?>
-<ds:datastoreItem xmlns:ds="http://schemas.openxmlformats.org/officeDocument/2006/customXml" ds:itemID="{504006A0-F03E-48C5-B55E-A0D302B97264}">
-  <ds:schemaRefs>
-    <ds:schemaRef ds:uri="http://schemas.microsoft.com/sharepoint/v3/contenttype/forms"/>
-  </ds:schemaRefs>
-</ds:datastoreItem>
-</file>
-
-<file path=customXml/itemProps5.xml><?xml version="1.0" encoding="utf-8"?>
 <ds:datastoreItem xmlns:ds="http://schemas.openxmlformats.org/officeDocument/2006/customXml" ds:itemID="{268B3632-A945-4EDC-A18E-61FA19475AAA}">
   <ds:schemaRefs>
     <ds:schemaRef ds:uri="http://schemas.microsoft.com/office/2006/metadata/contentType"/>
@@ -13919,8 +13951,27 @@
 </ds:datastoreItem>
 </file>
 
+<file path=customXml/itemProps4.xml><?xml version="1.0" encoding="utf-8"?>
+<ds:datastoreItem xmlns:ds="http://schemas.openxmlformats.org/officeDocument/2006/customXml" ds:itemID="{504006A0-F03E-48C5-B55E-A0D302B97264}">
+  <ds:schemaRefs>
+    <ds:schemaRef ds:uri="http://schemas.microsoft.com/sharepoint/v3/contenttype/forms"/>
+  </ds:schemaRefs>
+</ds:datastoreItem>
+</file>
+
+<file path=customXml/itemProps5.xml><?xml version="1.0" encoding="utf-8"?>
+<ds:datastoreItem xmlns:ds="http://schemas.openxmlformats.org/officeDocument/2006/customXml" ds:itemID="{2DCE2AD6-B2F9-48E1-94ED-F2E2071C9824}">
+  <ds:schemaRefs>
+    <ds:schemaRef ds:uri="http://schemas.microsoft.com/office/2006/metadata/properties"/>
+    <ds:schemaRef ds:uri="http://schemas.microsoft.com/office/infopath/2007/PartnerControls"/>
+    <ds:schemaRef ds:uri="62bbdaa2-19ae-433d-a858-463901c547e1"/>
+    <ds:schemaRef ds:uri="9573f9ee-6c54-4cfa-8292-0f80bfff8516"/>
+  </ds:schemaRefs>
+</ds:datastoreItem>
+</file>
+
 <file path=customXml/itemProps6.xml><?xml version="1.0" encoding="utf-8"?>
-<ds:datastoreItem xmlns:ds="http://schemas.openxmlformats.org/officeDocument/2006/customXml" ds:itemID="{E34142B9-C5A5-4F28-B88C-BB315C528E02}">
+<ds:datastoreItem xmlns:ds="http://schemas.openxmlformats.org/officeDocument/2006/customXml" ds:itemID="{D1940468-6195-4914-B8E4-A8080139F186}">
   <ds:schemaRefs>
     <ds:schemaRef ds:uri="http://schemas.openxmlformats.org/officeDocument/2006/bibliography"/>
   </ds:schemaRefs>

</xml_diff>